<commit_message>
Make word document read-only
</commit_message>
<xml_diff>
--- a/docs/res/TaskTrackerTestingProcess.docx
+++ b/docs/res/TaskTrackerTestingProcess.docx
@@ -2,6 +2,11 @@
 <file path=word/document.xml><?xml version="1.0" encoding="utf-8"?>
 <w:document xmlns:wpc="http://schemas.microsoft.com/office/word/2010/wordprocessingCanvas" xmlns:cx="http://schemas.microsoft.com/office/drawing/2014/chartex" xmlns:cx1="http://schemas.microsoft.com/office/drawing/2015/9/8/chartex" xmlns:cx2="http://schemas.microsoft.com/office/drawing/2015/10/21/chartex" xmlns:cx3="http://schemas.microsoft.com/office/drawing/2016/5/9/chartex" xmlns:cx4="http://schemas.microsoft.com/office/drawing/2016/5/10/chartex" xmlns:cx5="http://schemas.microsoft.com/office/drawing/2016/5/11/chartex" xmlns:cx6="http://schemas.microsoft.com/office/drawing/2016/5/12/chartex" xmlns:cx7="http://schemas.microsoft.com/office/drawing/2016/5/13/chartex" xmlns:cx8="http://schemas.microsoft.com/office/drawing/2016/5/14/chartex" xmlns:mc="http://schemas.openxmlformats.org/markup-compatibility/2006" xmlns:aink="http://schemas.microsoft.com/office/drawing/2016/ink" xmlns:am3d="http://schemas.microsoft.com/office/drawing/2017/model3d" xmlns:o="urn:schemas-microsoft-com:office:office" xmlns:oel="http://schemas.microsoft.com/office/2019/extlst" xmlns:r="http://schemas.openxmlformats.org/officeDocument/2006/relationships" xmlns:m="http://schemas.openxmlformats.org/officeDocument/2006/math" xmlns:v="urn:schemas-microsoft-com:vml" xmlns:wp14="http://schemas.microsoft.com/office/word/2010/wordprocessingDrawing" xmlns:wp="http://schemas.openxmlformats.org/drawingml/2006/wordprocessingDrawing" xmlns:w10="urn:schemas-microsoft-com:office:word" xmlns:w="http://schemas.openxmlformats.org/wordprocessingml/2006/main" xmlns:w14="http://schemas.microsoft.com/office/word/2010/wordml" xmlns:w15="http://schemas.microsoft.com/office/word/2012/wordml" xmlns:w16cex="http://schemas.microsoft.com/office/word/2018/wordml/cex" xmlns:w16cid="http://schemas.microsoft.com/office/word/2016/wordml/cid" xmlns:w16="http://schemas.microsoft.com/office/word/2018/wordml" xmlns:w16sdtdh="http://schemas.microsoft.com/office/word/2020/wordml/sdtdatahash" xmlns:w16se="http://schemas.microsoft.com/office/word/2015/wordml/symex" xmlns:wpg="http://schemas.microsoft.com/office/word/2010/wordprocessingGroup" xmlns:wpi="http://schemas.microsoft.com/office/word/2010/wordprocessingInk" xmlns:wne="http://schemas.microsoft.com/office/word/2006/wordml" xmlns:wps="http://schemas.microsoft.com/office/word/2010/wordprocessingShape" mc:Ignorable="w14 w15 w16se w16cid w16 w16cex w16sdtdh wp14">
   <w:body>
+    <w:p>
+      <w:pPr>
+        <w:pStyle w:val="NoSpacing"/>
+      </w:pPr>
+    </w:p>
     <w:p>
       <w:pPr>
         <w:pStyle w:val="Title"/>
@@ -179,7 +184,230 @@
               <w:sz w:val="28"/>
               <w:szCs w:val="28"/>
             </w:rPr>
-            <w:id w:val="68850453"/>
+            <w:id w:val="-463120404"/>
+            <w:placeholder>
+              <w:docPart w:val="FA37838729F748D8A9AA9315335DFB84"/>
+            </w:placeholder>
+            <w:showingPlcHdr/>
+            <w:comboBox>
+              <w:listItem w:displayText="Perfect" w:value="Perfect"/>
+              <w:listItem w:displayText="Good" w:value="Good"/>
+              <w:listItem w:displayText="OK" w:value="OK"/>
+              <w:listItem w:displayText="Poor" w:value="Poor"/>
+              <w:listItem w:displayText="Doesn't Work" w:value="Doesn't Work"/>
+            </w:comboBox>
+          </w:sdtPr>
+          <w:sdtContent>
+            <w:tc>
+              <w:tcPr>
+                <w:tcW w:w="8820" w:type="dxa"/>
+                <w:vAlign w:val="center"/>
+              </w:tcPr>
+              <w:p>
+                <w:pPr>
+                  <w:rPr>
+                    <w:sz w:val="28"/>
+                    <w:szCs w:val="28"/>
+                  </w:rPr>
+                </w:pPr>
+                <w:r>
+                  <w:rPr>
+                    <w:rStyle w:val="PlaceholderText"/>
+                  </w:rPr>
+                  <w:t>Choose an item.</w:t>
+                </w:r>
+              </w:p>
+            </w:tc>
+          </w:sdtContent>
+        </w:sdt>
+      </w:tr>
+      <w:tr>
+        <w:trPr>
+          <w:trHeight w:val="2177"/>
+        </w:trPr>
+        <w:tc>
+          <w:tcPr>
+            <w:tcW w:w="1885" w:type="dxa"/>
+          </w:tcPr>
+          <w:p>
+            <w:pPr>
+              <w:jc w:val="right"/>
+              <w:rPr>
+                <w:sz w:val="28"/>
+                <w:szCs w:val="28"/>
+              </w:rPr>
+            </w:pPr>
+            <w:r>
+              <w:rPr>
+                <w:rFonts w:ascii="Tajawal" w:hAnsi="Tajawal" w:cs="Tajawal"/>
+                <w:b/>
+                <w:bCs/>
+                <w:sz w:val="28"/>
+                <w:szCs w:val="28"/>
+              </w:rPr>
+              <w:t>Notes:</w:t>
+            </w:r>
+          </w:p>
+        </w:tc>
+        <w:tc>
+          <w:tcPr>
+            <w:tcW w:w="8820" w:type="dxa"/>
+          </w:tcPr>
+          <w:sdt>
+            <w:sdtPr>
+              <w:rPr>
+                <w:sz w:val="28"/>
+                <w:szCs w:val="28"/>
+              </w:rPr>
+              <w:id w:val="1810520278"/>
+              <w:placeholder>
+                <w:docPart w:val="DefaultPlaceholder_-1854013440"/>
+              </w:placeholder>
+              <w:showingPlcHdr/>
+            </w:sdtPr>
+            <w:sdtContent>
+              <w:p>
+                <w:pPr>
+                  <w:rPr>
+                    <w:sz w:val="28"/>
+                    <w:szCs w:val="28"/>
+                  </w:rPr>
+                </w:pPr>
+                <w:r>
+                  <w:rPr>
+                    <w:rStyle w:val="PlaceholderText"/>
+                  </w:rPr>
+                  <w:t>Click or tap here to enter text.</w:t>
+                </w:r>
+              </w:p>
+            </w:sdtContent>
+          </w:sdt>
+        </w:tc>
+      </w:tr>
+    </w:tbl>
+    <w:p/>
+    <w:p/>
+    <w:p>
+      <w:pPr>
+        <w:pStyle w:val="Heading1"/>
+      </w:pPr>
+      <w:r>
+        <w:t xml:space="preserve">Step </w:t>
+      </w:r>
+      <w:r>
+        <w:t>2</w:t>
+      </w:r>
+      <w:r>
+        <w:t xml:space="preserve"> | </w:t>
+      </w:r>
+      <w:r>
+        <w:t>Creating a Task</w:t>
+      </w:r>
+    </w:p>
+    <w:p/>
+    <w:p>
+      <w:pPr>
+        <w:rPr>
+          <w:b/>
+          <w:bCs/>
+          <w:sz w:val="28"/>
+          <w:szCs w:val="28"/>
+        </w:rPr>
+      </w:pPr>
+      <w:r>
+        <w:rPr>
+          <w:b/>
+          <w:bCs/>
+          <w:sz w:val="24"/>
+          <w:szCs w:val="24"/>
+        </w:rPr>
+        <w:t>Expected results:</w:t>
+      </w:r>
+      <w:r>
+        <w:rPr>
+          <w:b/>
+          <w:bCs/>
+          <w:sz w:val="24"/>
+          <w:szCs w:val="24"/>
+        </w:rPr>
+        <w:t xml:space="preserve"> </w:t>
+      </w:r>
+      <w:r>
+        <w:rPr>
+          <w:sz w:val="24"/>
+          <w:szCs w:val="24"/>
+        </w:rPr>
+        <w:t xml:space="preserve">When the changes in the Setup Wizard are saved, the bot should send the </w:t>
+      </w:r>
+      <w:r>
+        <w:rPr>
+          <w:sz w:val="24"/>
+          <w:szCs w:val="24"/>
+        </w:rPr>
+        <w:t xml:space="preserve">defined </w:t>
+      </w:r>
+      <w:r>
+        <w:rPr>
+          <w:sz w:val="24"/>
+          <w:szCs w:val="24"/>
+        </w:rPr>
+        <w:t>message in the specified channel at the set time.</w:t>
+      </w:r>
+    </w:p>
+    <w:p/>
+    <w:tbl>
+      <w:tblPr>
+        <w:tblStyle w:val="TableGrid"/>
+        <w:tblW w:w="10705" w:type="dxa"/>
+        <w:tblCellMar>
+          <w:top w:w="115" w:type="dxa"/>
+          <w:bottom w:w="115" w:type="dxa"/>
+        </w:tblCellMar>
+        <w:tblLook w:val="04A0" w:firstRow="1" w:lastRow="0" w:firstColumn="1" w:lastColumn="0" w:noHBand="0" w:noVBand="1"/>
+      </w:tblPr>
+      <w:tblGrid>
+        <w:gridCol w:w="1885"/>
+        <w:gridCol w:w="8820"/>
+      </w:tblGrid>
+      <w:tr>
+        <w:trPr>
+          <w:trHeight w:val="467"/>
+        </w:trPr>
+        <w:tc>
+          <w:tcPr>
+            <w:tcW w:w="1885" w:type="dxa"/>
+            <w:vAlign w:val="center"/>
+          </w:tcPr>
+          <w:p>
+            <w:pPr>
+              <w:jc w:val="right"/>
+              <w:rPr>
+                <w:rFonts w:ascii="Tajawal" w:hAnsi="Tajawal" w:cs="Tajawal"/>
+                <w:b/>
+                <w:bCs/>
+                <w:sz w:val="28"/>
+                <w:szCs w:val="28"/>
+              </w:rPr>
+            </w:pPr>
+            <w:r>
+              <w:rPr>
+                <w:rFonts w:ascii="Tajawal" w:hAnsi="Tajawal" w:cs="Tajawal"/>
+                <w:b/>
+                <w:bCs/>
+                <w:sz w:val="28"/>
+                <w:szCs w:val="28"/>
+              </w:rPr>
+              <w:t>Criteria:</w:t>
+            </w:r>
+          </w:p>
+        </w:tc>
+        <w:sdt>
+          <w:sdtPr>
+            <w:rPr>
+              <w:sz w:val="28"/>
+              <w:szCs w:val="28"/>
+            </w:rPr>
+            <w:id w:val="-744956116"/>
             <w:placeholder>
               <w:docPart w:val="DefaultPlaceholder_-1854013438"/>
             </w:placeholder>
@@ -250,7 +478,7 @@
               <w:sz w:val="28"/>
               <w:szCs w:val="28"/>
             </w:rPr>
-            <w:id w:val="1616561114"/>
+            <w:id w:val="-615526475"/>
             <w:placeholder>
               <w:docPart w:val="DefaultPlaceholder_-1854013440"/>
             </w:placeholder>
@@ -280,23 +508,22 @@
         </w:sdt>
       </w:tr>
     </w:tbl>
-    <w:p/>
-    <w:p/>
     <w:p>
       <w:pPr>
         <w:pStyle w:val="Heading1"/>
       </w:pPr>
       <w:r>
+        <w:lastRenderedPageBreak/>
         <w:t xml:space="preserve">Step </w:t>
       </w:r>
       <w:r>
-        <w:t>2</w:t>
+        <w:t>3</w:t>
       </w:r>
       <w:r>
         <w:t xml:space="preserve"> | </w:t>
       </w:r>
       <w:r>
-        <w:t>Creating a Task</w:t>
+        <w:t>Modify a Task in Discord</w:t>
       </w:r>
     </w:p>
     <w:p/>
@@ -332,21 +559,37 @@
           <w:sz w:val="24"/>
           <w:szCs w:val="24"/>
         </w:rPr>
-        <w:t xml:space="preserve">When the changes in the Setup Wizard are saved, the bot should send the </w:t>
-      </w:r>
-      <w:r>
-        <w:rPr>
-          <w:sz w:val="24"/>
-          <w:szCs w:val="24"/>
-        </w:rPr>
-        <w:t xml:space="preserve">defined </w:t>
-      </w:r>
-      <w:r>
-        <w:rPr>
-          <w:sz w:val="24"/>
-          <w:szCs w:val="24"/>
-        </w:rPr>
-        <w:t>message in the specified channel at the set time.</w:t>
+        <w:t xml:space="preserve">Using the </w:t>
+      </w:r>
+      <w:r>
+        <w:rPr>
+          <w:color w:val="00B0F0"/>
+          <w:sz w:val="24"/>
+          <w:szCs w:val="24"/>
+        </w:rPr>
+        <w:t xml:space="preserve">tasks </w:t>
+      </w:r>
+      <w:r>
+        <w:rPr>
+          <w:sz w:val="24"/>
+          <w:szCs w:val="24"/>
+        </w:rPr>
+        <w:t xml:space="preserve">command should display a set of informative embeds, one for each registered task. The </w:t>
+      </w:r>
+      <w:r>
+        <w:rPr>
+          <w:color w:val="00B0F0"/>
+          <w:sz w:val="24"/>
+          <w:szCs w:val="24"/>
+        </w:rPr>
+        <w:t xml:space="preserve">skip </w:t>
+      </w:r>
+      <w:r>
+        <w:rPr>
+          <w:sz w:val="24"/>
+          <w:szCs w:val="24"/>
+        </w:rPr>
+        <w:t>command will skip a user in the defined sequence and task and send a report back with the next sequence item that will trigger in that task.</w:t>
       </w:r>
     </w:p>
     <w:p/>
@@ -402,9 +645,9 @@
               <w:sz w:val="28"/>
               <w:szCs w:val="28"/>
             </w:rPr>
-            <w:id w:val="1353765587"/>
+            <w:id w:val="-746186472"/>
             <w:placeholder>
-              <w:docPart w:val="B82108816CCE495E905D6061EDE619A4"/>
+              <w:docPart w:val="B542AA6429AA4694A4A27F9358096E32"/>
             </w:placeholder>
             <w:showingPlcHdr/>
             <w:comboBox>
@@ -473,252 +716,9 @@
               <w:sz w:val="28"/>
               <w:szCs w:val="28"/>
             </w:rPr>
-            <w:id w:val="-1594238628"/>
+            <w:id w:val="-344865424"/>
             <w:placeholder>
-              <w:docPart w:val="FEC3C143D36D4DA7965AE1836A3D3EFB"/>
-            </w:placeholder>
-            <w:showingPlcHdr/>
-          </w:sdtPr>
-          <w:sdtContent>
-            <w:tc>
-              <w:tcPr>
-                <w:tcW w:w="8820" w:type="dxa"/>
-              </w:tcPr>
-              <w:p>
-                <w:pPr>
-                  <w:rPr>
-                    <w:sz w:val="28"/>
-                    <w:szCs w:val="28"/>
-                  </w:rPr>
-                </w:pPr>
-                <w:r>
-                  <w:rPr>
-                    <w:rStyle w:val="PlaceholderText"/>
-                  </w:rPr>
-                  <w:t>Click or tap here to enter text.</w:t>
-                </w:r>
-              </w:p>
-            </w:tc>
-          </w:sdtContent>
-        </w:sdt>
-      </w:tr>
-    </w:tbl>
-    <w:p/>
-    <w:p>
-      <w:pPr>
-        <w:pStyle w:val="Heading1"/>
-      </w:pPr>
-    </w:p>
-    <w:p>
-      <w:pPr>
-        <w:pStyle w:val="Heading1"/>
-      </w:pPr>
-      <w:r>
-        <w:t xml:space="preserve">Step </w:t>
-      </w:r>
-      <w:r>
-        <w:t>3</w:t>
-      </w:r>
-      <w:r>
-        <w:t xml:space="preserve"> | </w:t>
-      </w:r>
-      <w:r>
-        <w:t>Modify a Task in Discord</w:t>
-      </w:r>
-    </w:p>
-    <w:p/>
-    <w:p>
-      <w:pPr>
-        <w:rPr>
-          <w:b/>
-          <w:bCs/>
-          <w:sz w:val="28"/>
-          <w:szCs w:val="28"/>
-        </w:rPr>
-      </w:pPr>
-      <w:r>
-        <w:rPr>
-          <w:b/>
-          <w:bCs/>
-          <w:sz w:val="24"/>
-          <w:szCs w:val="24"/>
-        </w:rPr>
-        <w:t>Expected results:</w:t>
-      </w:r>
-      <w:r>
-        <w:rPr>
-          <w:b/>
-          <w:bCs/>
-          <w:sz w:val="24"/>
-          <w:szCs w:val="24"/>
-        </w:rPr>
-        <w:t xml:space="preserve"> </w:t>
-      </w:r>
-      <w:r>
-        <w:rPr>
-          <w:sz w:val="24"/>
-          <w:szCs w:val="24"/>
-        </w:rPr>
-        <w:t xml:space="preserve">Using the </w:t>
-      </w:r>
-      <w:r>
-        <w:rPr>
-          <w:color w:val="00B0F0"/>
-          <w:sz w:val="24"/>
-          <w:szCs w:val="24"/>
-        </w:rPr>
-        <w:t xml:space="preserve">tasks </w:t>
-      </w:r>
-      <w:r>
-        <w:rPr>
-          <w:sz w:val="24"/>
-          <w:szCs w:val="24"/>
-        </w:rPr>
-        <w:t xml:space="preserve">command should display a set of informative embeds, one for each registered task. The </w:t>
-      </w:r>
-      <w:r>
-        <w:rPr>
-          <w:color w:val="00B0F0"/>
-          <w:sz w:val="24"/>
-          <w:szCs w:val="24"/>
-        </w:rPr>
-        <w:t xml:space="preserve">skip </w:t>
-      </w:r>
-      <w:r>
-        <w:rPr>
-          <w:sz w:val="24"/>
-          <w:szCs w:val="24"/>
-        </w:rPr>
-        <w:t>command will skip a user in the defined sequence and task and send a report back with the next sequence item that will trigger in that task.</w:t>
-      </w:r>
-    </w:p>
-    <w:p/>
-    <w:tbl>
-      <w:tblPr>
-        <w:tblStyle w:val="TableGrid"/>
-        <w:tblW w:w="10705" w:type="dxa"/>
-        <w:tblCellMar>
-          <w:top w:w="115" w:type="dxa"/>
-          <w:bottom w:w="115" w:type="dxa"/>
-        </w:tblCellMar>
-        <w:tblLook w:val="04A0" w:firstRow="1" w:lastRow="0" w:firstColumn="1" w:lastColumn="0" w:noHBand="0" w:noVBand="1"/>
-      </w:tblPr>
-      <w:tblGrid>
-        <w:gridCol w:w="1885"/>
-        <w:gridCol w:w="8820"/>
-      </w:tblGrid>
-      <w:tr>
-        <w:trPr>
-          <w:trHeight w:val="467"/>
-        </w:trPr>
-        <w:tc>
-          <w:tcPr>
-            <w:tcW w:w="1885" w:type="dxa"/>
-            <w:vAlign w:val="center"/>
-          </w:tcPr>
-          <w:p>
-            <w:pPr>
-              <w:jc w:val="right"/>
-              <w:rPr>
-                <w:rFonts w:ascii="Tajawal" w:hAnsi="Tajawal" w:cs="Tajawal"/>
-                <w:b/>
-                <w:bCs/>
-                <w:sz w:val="28"/>
-                <w:szCs w:val="28"/>
-              </w:rPr>
-            </w:pPr>
-            <w:r>
-              <w:rPr>
-                <w:rFonts w:ascii="Tajawal" w:hAnsi="Tajawal" w:cs="Tajawal"/>
-                <w:b/>
-                <w:bCs/>
-                <w:sz w:val="28"/>
-                <w:szCs w:val="28"/>
-              </w:rPr>
-              <w:t>Criteria:</w:t>
-            </w:r>
-          </w:p>
-        </w:tc>
-        <w:sdt>
-          <w:sdtPr>
-            <w:rPr>
-              <w:sz w:val="28"/>
-              <w:szCs w:val="28"/>
-            </w:rPr>
-            <w:id w:val="588593659"/>
-            <w:placeholder>
-              <w:docPart w:val="898099BD8775481EB84BA71F6F95D58F"/>
-            </w:placeholder>
-            <w:showingPlcHdr/>
-            <w:comboBox>
-              <w:listItem w:displayText="Perfect" w:value="Perfect"/>
-              <w:listItem w:displayText="Good" w:value="Good"/>
-              <w:listItem w:displayText="OK" w:value="OK"/>
-              <w:listItem w:displayText="Poor" w:value="Poor"/>
-              <w:listItem w:displayText="Doesn't Work" w:value="Doesn't Work"/>
-            </w:comboBox>
-          </w:sdtPr>
-          <w:sdtContent>
-            <w:tc>
-              <w:tcPr>
-                <w:tcW w:w="8820" w:type="dxa"/>
-                <w:vAlign w:val="center"/>
-              </w:tcPr>
-              <w:p>
-                <w:pPr>
-                  <w:rPr>
-                    <w:sz w:val="28"/>
-                    <w:szCs w:val="28"/>
-                  </w:rPr>
-                </w:pPr>
-                <w:r>
-                  <w:rPr>
-                    <w:rStyle w:val="PlaceholderText"/>
-                  </w:rPr>
-                  <w:t>Choose an item.</w:t>
-                </w:r>
-              </w:p>
-            </w:tc>
-          </w:sdtContent>
-        </w:sdt>
-      </w:tr>
-      <w:tr>
-        <w:trPr>
-          <w:trHeight w:val="2177"/>
-        </w:trPr>
-        <w:tc>
-          <w:tcPr>
-            <w:tcW w:w="1885" w:type="dxa"/>
-          </w:tcPr>
-          <w:p>
-            <w:pPr>
-              <w:jc w:val="right"/>
-              <w:rPr>
-                <w:sz w:val="28"/>
-                <w:szCs w:val="28"/>
-              </w:rPr>
-            </w:pPr>
-            <w:r>
-              <w:rPr>
-                <w:rFonts w:ascii="Tajawal" w:hAnsi="Tajawal" w:cs="Tajawal"/>
-                <w:b/>
-                <w:bCs/>
-                <w:sz w:val="28"/>
-                <w:szCs w:val="28"/>
-              </w:rPr>
-              <w:t>Notes:</w:t>
-            </w:r>
-          </w:p>
-        </w:tc>
-        <w:sdt>
-          <w:sdtPr>
-            <w:rPr>
-              <w:sz w:val="28"/>
-              <w:szCs w:val="28"/>
-            </w:rPr>
-            <w:id w:val="1839881738"/>
-            <w:placeholder>
-              <w:docPart w:val="09BB91310E144937AA9C3A6EAC5E067D"/>
+              <w:docPart w:val="DefaultPlaceholder_-1854013440"/>
             </w:placeholder>
             <w:showingPlcHdr/>
           </w:sdtPr>
@@ -1281,6 +1281,15 @@
       <w:color w:val="808080"/>
     </w:rPr>
   </w:style>
+  <w:style w:type="paragraph" w:styleId="NoSpacing">
+    <w:name w:val="No Spacing"/>
+    <w:uiPriority w:val="1"/>
+    <w:qFormat/>
+    <w:rsid w:val="005547D7"/>
+    <w:pPr>
+      <w:spacing w:after="0" w:line="240" w:lineRule="auto"/>
+    </w:pPr>
+  </w:style>
 </w:styles>
 </file>
 
@@ -1341,7 +1350,7 @@
     </w:docPart>
     <w:docPart>
       <w:docPartPr>
-        <w:name w:val="B82108816CCE495E905D6061EDE619A4"/>
+        <w:name w:val="FA37838729F748D8A9AA9315335DFB84"/>
         <w:category>
           <w:name w:val="General"/>
           <w:gallery w:val="placeholder"/>
@@ -1352,12 +1361,12 @@
         <w:behaviors>
           <w:behavior w:val="content"/>
         </w:behaviors>
-        <w:guid w:val="{CA3B5E4E-B04E-4AB7-82A6-2052DB958DCD}"/>
+        <w:guid w:val="{21A54309-C8C2-4E75-88E5-043073D463DF}"/>
       </w:docPartPr>
       <w:docPartBody>
         <w:p>
           <w:pPr>
-            <w:pStyle w:val="B82108816CCE495E905D6061EDE619A4"/>
+            <w:pStyle w:val="FA37838729F748D8A9AA9315335DFB84"/>
           </w:pPr>
           <w:r>
             <w:rPr>
@@ -1370,7 +1379,7 @@
     </w:docPart>
     <w:docPart>
       <w:docPartPr>
-        <w:name w:val="898099BD8775481EB84BA71F6F95D58F"/>
+        <w:name w:val="B542AA6429AA4694A4A27F9358096E32"/>
         <w:category>
           <w:name w:val="General"/>
           <w:gallery w:val="placeholder"/>
@@ -1381,76 +1390,18 @@
         <w:behaviors>
           <w:behavior w:val="content"/>
         </w:behaviors>
-        <w:guid w:val="{8CF5C5AB-478D-44FD-9199-69251517273E}"/>
+        <w:guid w:val="{17F8D278-D925-489E-9ADA-83F3069972E4}"/>
       </w:docPartPr>
       <w:docPartBody>
         <w:p>
           <w:pPr>
-            <w:pStyle w:val="898099BD8775481EB84BA71F6F95D58F"/>
+            <w:pStyle w:val="B542AA6429AA4694A4A27F9358096E32"/>
           </w:pPr>
           <w:r>
             <w:rPr>
               <w:rStyle w:val="PlaceholderText"/>
             </w:rPr>
             <w:t>Choose an item.</w:t>
-          </w:r>
-        </w:p>
-      </w:docPartBody>
-    </w:docPart>
-    <w:docPart>
-      <w:docPartPr>
-        <w:name w:val="FEC3C143D36D4DA7965AE1836A3D3EFB"/>
-        <w:category>
-          <w:name w:val="General"/>
-          <w:gallery w:val="placeholder"/>
-        </w:category>
-        <w:types>
-          <w:type w:val="bbPlcHdr"/>
-        </w:types>
-        <w:behaviors>
-          <w:behavior w:val="content"/>
-        </w:behaviors>
-        <w:guid w:val="{51FB8395-4C93-4C76-9A5F-D6C773C28829}"/>
-      </w:docPartPr>
-      <w:docPartBody>
-        <w:p>
-          <w:pPr>
-            <w:pStyle w:val="FEC3C143D36D4DA7965AE1836A3D3EFB"/>
-          </w:pPr>
-          <w:r>
-            <w:rPr>
-              <w:rStyle w:val="PlaceholderText"/>
-            </w:rPr>
-            <w:t>Click or tap here to enter text.</w:t>
-          </w:r>
-        </w:p>
-      </w:docPartBody>
-    </w:docPart>
-    <w:docPart>
-      <w:docPartPr>
-        <w:name w:val="09BB91310E144937AA9C3A6EAC5E067D"/>
-        <w:category>
-          <w:name w:val="General"/>
-          <w:gallery w:val="placeholder"/>
-        </w:category>
-        <w:types>
-          <w:type w:val="bbPlcHdr"/>
-        </w:types>
-        <w:behaviors>
-          <w:behavior w:val="content"/>
-        </w:behaviors>
-        <w:guid w:val="{CB5077AC-8855-4616-AEB1-533571B6D449}"/>
-      </w:docPartPr>
-      <w:docPartBody>
-        <w:p>
-          <w:pPr>
-            <w:pStyle w:val="09BB91310E144937AA9C3A6EAC5E067D"/>
-          </w:pPr>
-          <w:r>
-            <w:rPr>
-              <w:rStyle w:val="PlaceholderText"/>
-            </w:rPr>
-            <w:t>Click or tap here to enter text.</w:t>
           </w:r>
         </w:p>
       </w:docPartBody>
@@ -1508,7 +1459,7 @@
   </w:compat>
   <w:rsids>
     <w:rsidRoot w:val="0078660C"/>
-    <w:rsid w:val="003378CF"/>
+    <w:rsid w:val="003C7FA9"/>
     <w:rsid w:val="0078660C"/>
   </w:rsids>
   <m:mathPr>
@@ -1984,6 +1935,14 @@
     <w:name w:val="09BB91310E144937AA9C3A6EAC5E067D"/>
     <w:rsid w:val="0078660C"/>
   </w:style>
+  <w:style w:type="paragraph" w:customStyle="1" w:styleId="FA37838729F748D8A9AA9315335DFB84">
+    <w:name w:val="FA37838729F748D8A9AA9315335DFB84"/>
+    <w:rsid w:val="0078660C"/>
+  </w:style>
+  <w:style w:type="paragraph" w:customStyle="1" w:styleId="B542AA6429AA4694A4A27F9358096E32">
+    <w:name w:val="B542AA6429AA4694A4A27F9358096E32"/>
+    <w:rsid w:val="0078660C"/>
+  </w:style>
 </w:styles>
 </file>
 

</xml_diff>